<commit_message>
Sprint two agenda done, put all sprint one docs in dir
</commit_message>
<xml_diff>
--- a/SoftwareTestingPlan.docx
+++ b/SoftwareTestingPlan.docx
@@ -3390,52 +3390,25 @@
     </w:p>
     <w:p>
       <w:pPr>
-        <w:rPr>
-          <w:rFonts w:ascii="Calibri" w:hAnsi="Calibri" w:cs="Calibri"/>
-          <w:sz w:val="22"/>
-          <w:szCs w:val="22"/>
-        </w:rPr>
-      </w:pPr>
-    </w:p>
-    <w:p>
-      <w:pPr>
-        <w:rPr>
-          <w:rFonts w:ascii="Calibri" w:hAnsi="Calibri" w:cs="Calibri"/>
-          <w:sz w:val="22"/>
-          <w:szCs w:val="22"/>
-        </w:rPr>
-      </w:pPr>
-    </w:p>
-    <w:p>
-      <w:pPr>
-        <w:rPr>
-          <w:rFonts w:ascii="Calibri" w:hAnsi="Calibri" w:cs="Calibri"/>
-          <w:sz w:val="22"/>
-          <w:szCs w:val="22"/>
-        </w:rPr>
-      </w:pPr>
-    </w:p>
-    <w:p>
-      <w:pPr>
         <w:tabs>
           <w:tab w:val="left" w:pos="2370"/>
         </w:tabs>
         <w:rPr>
           <w:rFonts w:ascii="Calibri" w:hAnsi="Calibri" w:cs="Calibri"/>
-          <w:noProof/>
-          <w:sz w:val="22"/>
-          <w:szCs w:val="22"/>
-        </w:rPr>
-      </w:pPr>
-      <w:r>
-        <w:rPr>
-          <w:rFonts w:ascii="Calibri" w:hAnsi="Calibri" w:cs="Calibri"/>
-          <w:noProof/>
-          <w:sz w:val="22"/>
-          <w:szCs w:val="22"/>
-        </w:rPr>
-        <w:tab/>
-      </w:r>
+          <w:color w:val="000000"/>
+          <w:sz w:val="22"/>
+          <w:szCs w:val="22"/>
+        </w:rPr>
+      </w:pPr>
+    </w:p>
+    <w:p>
+      <w:pPr>
+        <w:rPr>
+          <w:rFonts w:ascii="Calibri" w:hAnsi="Calibri" w:cs="Calibri"/>
+          <w:sz w:val="24"/>
+          <w:szCs w:val="24"/>
+        </w:rPr>
+      </w:pPr>
     </w:p>
     <w:p>
       <w:pPr>
@@ -3445,85 +3418,17 @@
           <w:noProof/>
         </w:rPr>
       </w:pPr>
-      <w:bookmarkStart w:id="26" w:name="_Toc140901776"/>
-      <w:bookmarkStart w:id="27" w:name="_Toc141078779"/>
-      <w:bookmarkStart w:id="28" w:name="_Toc141079433"/>
-      <w:bookmarkStart w:id="29" w:name="_Toc141080119"/>
-      <w:bookmarkStart w:id="30" w:name="_Toc420154055"/>
-      <w:bookmarkStart w:id="31" w:name="_Toc42001168"/>
+      <w:bookmarkStart w:id="26" w:name="_Toc420154057"/>
+      <w:bookmarkStart w:id="27" w:name="_Toc42001169"/>
+      <w:r>
+        <w:rPr>
+          <w:rFonts w:ascii="Calibri" w:hAnsi="Calibri" w:cs="Calibri"/>
+          <w:noProof/>
+        </w:rPr>
+        <w:t>Test Completeness</w:t>
+      </w:r>
       <w:bookmarkEnd w:id="26"/>
       <w:bookmarkEnd w:id="27"/>
-      <w:bookmarkEnd w:id="28"/>
-      <w:bookmarkEnd w:id="29"/>
-      <w:r>
-        <w:rPr>
-          <w:rFonts w:ascii="Calibri" w:hAnsi="Calibri" w:cs="Calibri"/>
-          <w:noProof/>
-        </w:rPr>
-        <w:t>Bug Triage</w:t>
-      </w:r>
-      <w:bookmarkEnd w:id="30"/>
-      <w:bookmarkEnd w:id="31"/>
-    </w:p>
-    <w:p>
-      <w:pPr>
-        <w:rPr>
-          <w:rFonts w:ascii="Calibri" w:hAnsi="Calibri" w:cs="Calibri"/>
-          <w:noProof/>
-          <w:color w:val="000000"/>
-          <w:sz w:val="22"/>
-          <w:szCs w:val="22"/>
-        </w:rPr>
-      </w:pPr>
-    </w:p>
-    <w:p>
-      <w:pPr>
-        <w:rPr>
-          <w:rFonts w:ascii="Calibri" w:hAnsi="Calibri" w:cs="Calibri"/>
-          <w:color w:val="000000"/>
-          <w:sz w:val="22"/>
-          <w:szCs w:val="22"/>
-        </w:rPr>
-      </w:pPr>
-      <w:r>
-        <w:rPr>
-          <w:rFonts w:ascii="Calibri" w:hAnsi="Calibri" w:cs="Calibri"/>
-          <w:noProof/>
-          <w:color w:val="000000"/>
-          <w:sz w:val="22"/>
-          <w:szCs w:val="22"/>
-        </w:rPr>
-        <w:t>The goal of the triage is to document all bugs and issues encountered, set out a plan to solve them, and to assign a team member to implement a solution.</w:t>
-      </w:r>
-    </w:p>
-    <w:p>
-      <w:pPr>
-        <w:rPr>
-          <w:rFonts w:ascii="Calibri" w:hAnsi="Calibri" w:cs="Calibri"/>
-          <w:sz w:val="24"/>
-          <w:szCs w:val="24"/>
-        </w:rPr>
-      </w:pPr>
-    </w:p>
-    <w:p>
-      <w:pPr>
-        <w:pStyle w:val="Heading2"/>
-        <w:rPr>
-          <w:rFonts w:ascii="Calibri" w:hAnsi="Calibri" w:cs="Calibri"/>
-          <w:noProof/>
-        </w:rPr>
-      </w:pPr>
-      <w:bookmarkStart w:id="32" w:name="_Toc420154057"/>
-      <w:bookmarkStart w:id="33" w:name="_Toc42001169"/>
-      <w:r>
-        <w:rPr>
-          <w:rFonts w:ascii="Calibri" w:hAnsi="Calibri" w:cs="Calibri"/>
-          <w:noProof/>
-        </w:rPr>
-        <w:t>Test Completeness</w:t>
-      </w:r>
-      <w:bookmarkEnd w:id="32"/>
-      <w:bookmarkEnd w:id="33"/>
     </w:p>
     <w:p>
       <w:pPr>
@@ -3587,7 +3492,6 @@
           <w:sz w:val="22"/>
           <w:szCs w:val="22"/>
         </w:rPr>
-        <w:lastRenderedPageBreak/>
         <w:t>Acceptance Testing – Tests are validated against marking criteria.</w:t>
       </w:r>
     </w:p>
@@ -3690,10 +3594,10 @@
           <w:noProof/>
         </w:rPr>
       </w:pPr>
-      <w:bookmarkStart w:id="34" w:name="_Toc140901782"/>
-      <w:bookmarkStart w:id="35" w:name="_Toc420154058"/>
-      <w:bookmarkStart w:id="36" w:name="_Toc42001170"/>
-      <w:bookmarkEnd w:id="34"/>
+      <w:bookmarkStart w:id="28" w:name="_Toc140901782"/>
+      <w:bookmarkStart w:id="29" w:name="_Toc420154058"/>
+      <w:bookmarkStart w:id="30" w:name="_Toc42001170"/>
+      <w:bookmarkEnd w:id="28"/>
       <w:r>
         <w:rPr>
           <w:rFonts w:ascii="Calibri" w:hAnsi="Calibri" w:cs="Calibri"/>
@@ -3701,8 +3605,8 @@
         </w:rPr>
         <w:t>Test Deliverables</w:t>
       </w:r>
-      <w:bookmarkEnd w:id="35"/>
-      <w:bookmarkEnd w:id="36"/>
+      <w:bookmarkEnd w:id="29"/>
+      <w:bookmarkEnd w:id="30"/>
     </w:p>
     <w:p>
       <w:pPr>
@@ -4007,16 +3911,16 @@
           <w:rFonts w:ascii="Calibri" w:hAnsi="Calibri" w:cs="Calibri"/>
         </w:rPr>
       </w:pPr>
-      <w:bookmarkStart w:id="37" w:name="_Toc420154059"/>
-      <w:bookmarkStart w:id="38" w:name="_Toc42001171"/>
+      <w:bookmarkStart w:id="31" w:name="_Toc420154059"/>
+      <w:bookmarkStart w:id="32" w:name="_Toc42001171"/>
       <w:r>
         <w:rPr>
           <w:rFonts w:ascii="Calibri" w:hAnsi="Calibri" w:cs="Calibri"/>
         </w:rPr>
         <w:t>Resource &amp; Environment Needs</w:t>
       </w:r>
-      <w:bookmarkEnd w:id="37"/>
-      <w:bookmarkEnd w:id="38"/>
+      <w:bookmarkEnd w:id="31"/>
+      <w:bookmarkEnd w:id="32"/>
     </w:p>
     <w:p>
       <w:pPr>
@@ -4045,8 +3949,8 @@
           <w:noProof/>
         </w:rPr>
       </w:pPr>
-      <w:bookmarkStart w:id="39" w:name="_Toc420154061"/>
-      <w:bookmarkStart w:id="40" w:name="_Toc42001172"/>
+      <w:bookmarkStart w:id="33" w:name="_Toc420154061"/>
+      <w:bookmarkStart w:id="34" w:name="_Toc42001172"/>
       <w:r>
         <w:rPr>
           <w:rFonts w:ascii="Calibri" w:hAnsi="Calibri" w:cs="Calibri"/>
@@ -4054,7 +3958,7 @@
         </w:rPr>
         <w:t>Test Environment</w:t>
       </w:r>
-      <w:bookmarkEnd w:id="39"/>
+      <w:bookmarkEnd w:id="33"/>
       <w:r>
         <w:rPr>
           <w:rFonts w:ascii="Calibri" w:hAnsi="Calibri" w:cs="Calibri"/>
@@ -4062,7 +3966,7 @@
         </w:rPr>
         <w:t xml:space="preserve"> and Tools</w:t>
       </w:r>
-      <w:bookmarkEnd w:id="40"/>
+      <w:bookmarkEnd w:id="34"/>
     </w:p>
     <w:p>
       <w:pPr>
@@ -4331,11 +4235,11 @@
           <w:noProof/>
         </w:rPr>
       </w:pPr>
-      <w:bookmarkStart w:id="41" w:name="_Toc420154062"/>
-      <w:bookmarkStart w:id="42" w:name="_Toc118515458"/>
-      <w:bookmarkStart w:id="43" w:name="_Toc68064300"/>
-      <w:bookmarkStart w:id="44" w:name="_Toc351975668"/>
-      <w:bookmarkStart w:id="45" w:name="_Toc42001173"/>
+      <w:bookmarkStart w:id="35" w:name="_Toc420154062"/>
+      <w:bookmarkStart w:id="36" w:name="_Toc118515458"/>
+      <w:bookmarkStart w:id="37" w:name="_Toc68064300"/>
+      <w:bookmarkStart w:id="38" w:name="_Toc351975668"/>
+      <w:bookmarkStart w:id="39" w:name="_Toc42001173"/>
       <w:r>
         <w:rPr>
           <w:rFonts w:ascii="Calibri" w:hAnsi="Calibri" w:cs="Calibri"/>
@@ -4343,11 +4247,11 @@
         </w:rPr>
         <w:t>Terms/Acronyms</w:t>
       </w:r>
-      <w:bookmarkEnd w:id="41"/>
-      <w:bookmarkEnd w:id="42"/>
-      <w:bookmarkEnd w:id="43"/>
-      <w:bookmarkEnd w:id="44"/>
-      <w:bookmarkEnd w:id="45"/>
+      <w:bookmarkEnd w:id="35"/>
+      <w:bookmarkEnd w:id="36"/>
+      <w:bookmarkEnd w:id="37"/>
+      <w:bookmarkEnd w:id="38"/>
+      <w:bookmarkEnd w:id="39"/>
       <w:r>
         <w:rPr>
           <w:rFonts w:ascii="Calibri" w:hAnsi="Calibri" w:cs="Calibri"/>
@@ -7318,7 +7222,7 @@
 </file>
 
 <file path=customXml/itemProps1.xml><?xml version="1.0" encoding="utf-8"?>
-<ds:datastoreItem xmlns:ds="http://schemas.openxmlformats.org/officeDocument/2006/customXml" ds:itemID="{9C0173D0-8220-4C1C-A13F-5B0460362BED}">
+<ds:datastoreItem xmlns:ds="http://schemas.openxmlformats.org/officeDocument/2006/customXml" ds:itemID="{955CE924-1510-4DC4-995C-A5581F710D3B}">
   <ds:schemaRefs>
     <ds:schemaRef ds:uri="http://schemas.openxmlformats.org/officeDocument/2006/bibliography"/>
   </ds:schemaRefs>

</xml_diff>